<commit_message>
Aggiornato file pensaggio, confermato ciò che è stato precedentemente detto
</commit_message>
<xml_diff>
--- a/PENSAGGIO progetto.docx
+++ b/PENSAGGIO progetto.docx
@@ -430,6 +430,7 @@
       <w:r>
         <w:tab/>
       </w:r>
+      <w:proofErr w:type="spellStart"/>
       <w:r>
         <w:rPr>
           <w:b/>
@@ -437,6 +438,7 @@
         </w:rPr>
         <w:t>ls</w:t>
       </w:r>
+      <w:proofErr w:type="spellEnd"/>
       <w:r>
         <w:t xml:space="preserve"> </w:t>
       </w:r>
@@ -888,9 +890,6 @@
       </w:r>
     </w:p>
     <w:p>
-      <w:pPr>
-        <w:ind w:left="708"/>
-      </w:pPr>
       <w:r>
         <w:t xml:space="preserve">che è il più ovvio, se non, praticamente richiesto dalla traccia </w:t>
       </w:r>
@@ -936,6 +935,14 @@
       <w:r>
         <w:t xml:space="preserve"> Pattern</w:t>
       </w:r>
+      <w:r>
+        <w:t xml:space="preserve">/abstract </w:t>
+      </w:r>
+      <w:proofErr w:type="spellStart"/>
+      <w:r>
+        <w:t>factory</w:t>
+      </w:r>
+      <w:proofErr w:type="spellEnd"/>
     </w:p>
     <w:p>
       <w:r>
@@ -983,7 +990,7 @@
     <w:p/>
     <w:p>
       <w:r>
-        <w:t xml:space="preserve"> Singleton Pattern</w:t>
+        <w:t>Singleton Pattern</w:t>
       </w:r>
     </w:p>
     <w:p>
@@ -1000,7 +1007,10 @@
     <w:p/>
     <w:p>
       <w:r>
-        <w:t xml:space="preserve">    Observer Pattern</w:t>
+        <w:t>Observer Pattern</w:t>
+      </w:r>
+      <w:r>
+        <w:t xml:space="preserve"> (?)</w:t>
       </w:r>
     </w:p>
     <w:p>
@@ -1011,7 +1021,115 @@
     <w:p/>
     <w:p>
       <w:r>
-        <w:t xml:space="preserve">    </w:t>
+        <w:t xml:space="preserve"> </w:t>
+      </w:r>
+      <w:r>
+        <w:t>Nella versione base:</w:t>
+      </w:r>
+    </w:p>
+    <w:p>
+      <w:r>
+        <w:rPr>
+          <w:b/>
+          <w:bCs/>
+        </w:rPr>
+        <w:t xml:space="preserve"> </w:t>
+      </w:r>
+      <w:r>
+        <w:rPr>
+          <w:b/>
+          <w:bCs/>
+        </w:rPr>
+        <w:t xml:space="preserve">Nessun supporto per </w:t>
+      </w:r>
+      <w:proofErr w:type="spellStart"/>
+      <w:r>
+        <w:rPr>
+          <w:b/>
+          <w:bCs/>
+        </w:rPr>
+        <w:t>Undo</w:t>
+      </w:r>
+      <w:proofErr w:type="spellEnd"/>
+      <w:r>
+        <w:rPr>
+          <w:b/>
+          <w:bCs/>
+        </w:rPr>
+        <w:t>/Redo</w:t>
+      </w:r>
+      <w:r>
+        <w:t xml:space="preserve">: </w:t>
+      </w:r>
+    </w:p>
+    <w:p>
+      <w:r>
+        <w:t xml:space="preserve"> </w:t>
+      </w:r>
+      <w:r>
+        <w:rPr>
+          <w:b/>
+          <w:bCs/>
+        </w:rPr>
+        <w:t xml:space="preserve">Creazione diretta degli </w:t>
+      </w:r>
+      <w:proofErr w:type="gramStart"/>
+      <w:r>
+        <w:rPr>
+          <w:b/>
+          <w:bCs/>
+        </w:rPr>
+        <w:t>oggetti</w:t>
+      </w:r>
+      <w:r>
+        <w:t xml:space="preserve">: </w:t>
+      </w:r>
+      <w:r>
+        <w:t xml:space="preserve"> </w:t>
+      </w:r>
+      <w:r>
+        <w:t>istanziate</w:t>
+      </w:r>
+      <w:proofErr w:type="gramEnd"/>
+      <w:r>
+        <w:t xml:space="preserve"> direttamente nel codice senza uso di </w:t>
+      </w:r>
+      <w:proofErr w:type="spellStart"/>
+      <w:r>
+        <w:t>Factory</w:t>
+      </w:r>
+      <w:proofErr w:type="spellEnd"/>
+      <w:r>
+        <w:t>.</w:t>
+      </w:r>
+    </w:p>
+    <w:p>
+      <w:r>
+        <w:t xml:space="preserve"> </w:t>
+      </w:r>
+      <w:r>
+        <w:rPr>
+          <w:b/>
+          <w:bCs/>
+        </w:rPr>
+        <w:t>Assenza di gruppi (Composite)</w:t>
+      </w:r>
+      <w:r>
+        <w:t>: Non è possibile raggruppare oggetti.</w:t>
+      </w:r>
+    </w:p>
+    <w:p>
+      <w:proofErr w:type="spellStart"/>
+      <w:r>
+        <w:rPr>
+          <w:b/>
+          <w:bCs/>
+        </w:rPr>
+        <w:t>Command</w:t>
+      </w:r>
+      <w:proofErr w:type="spellEnd"/>
+      <w:r>
+        <w:t>:</w:t>
       </w:r>
     </w:p>
     <w:p/>

</xml_diff>

<commit_message>
modifica file scritto pensaggio
</commit_message>
<xml_diff>
--- a/PENSAGGIO progetto.docx
+++ b/PENSAGGIO progetto.docx
@@ -4,15 +4,7 @@
   <w:body>
     <w:p>
       <w:r>
-        <w:t xml:space="preserve">In </w:t>
-      </w:r>
-      <w:proofErr w:type="gramStart"/>
-      <w:r>
-        <w:t>se</w:t>
-      </w:r>
-      <w:proofErr w:type="gramEnd"/>
-      <w:r>
-        <w:t xml:space="preserve"> per se il progetto è già realizzato, dato il fatto che la creazione, movimento, eliminazione degli oggetti è già esistente.</w:t>
+        <w:t>In se per se il progetto è già realizzato, dato il fatto che la creazione, movimento, eliminazione degli oggetti è già esistente.</w:t>
       </w:r>
       <w:r>
         <w:br/>
@@ -30,7 +22,6 @@
       <w:r>
         <w:tab/>
       </w:r>
-      <w:proofErr w:type="gramStart"/>
       <w:r>
         <w:rPr>
           <w:b/>
@@ -45,317 +36,302 @@
         <w:t xml:space="preserve"> </w:t>
       </w:r>
       <w:r>
-        <w:t>classico</w:t>
-      </w:r>
-      <w:proofErr w:type="gramEnd"/>
+        <w:t xml:space="preserve">classico instanziamento di un nuovo oggetto non collegato ad altro, non </w:t>
+      </w:r>
+      <w:r>
+        <w:tab/>
+      </w:r>
+      <w:r>
+        <w:tab/>
+      </w:r>
+      <w:r>
+        <w:tab/>
+      </w:r>
+      <w:r>
+        <w:t xml:space="preserve">necessita dell’undo visto che l’undo naturale è la delete, alla creazione ad ogni </w:t>
+      </w:r>
+      <w:r>
+        <w:tab/>
+      </w:r>
+      <w:r>
+        <w:tab/>
+      </w:r>
+      <w:r>
+        <w:t>oggetto viene allegato il proprio ID unico;</w:t>
+      </w:r>
+    </w:p>
+    <w:p>
+      <w:r>
+        <w:br/>
+      </w:r>
+      <w:r>
+        <w:tab/>
+      </w:r>
+      <w:r>
+        <w:rPr>
+          <w:b/>
+          <w:bCs/>
+        </w:rPr>
+        <w:t>delete</w:t>
+      </w:r>
+      <w:r>
+        <w:t xml:space="preserve">: classica rimozione di un oggetto esistente, implica infatti che l’oggetto debba </w:t>
+      </w:r>
+      <w:r>
+        <w:tab/>
+      </w:r>
+      <w:r>
+        <w:tab/>
+      </w:r>
+      <w:r>
+        <w:t xml:space="preserve">esistere precedentemente, rimuove o il singolo oggetto o la completezza del </w:t>
+      </w:r>
+      <w:r>
+        <w:tab/>
+      </w:r>
+      <w:r>
+        <w:tab/>
+      </w:r>
+      <w:r>
+        <w:t xml:space="preserve">gruppo a cui appartiene. Vengono identificati da un ID quindi in base all’ID viene </w:t>
+      </w:r>
+      <w:r>
+        <w:tab/>
+      </w:r>
+      <w:r>
+        <w:tab/>
+      </w:r>
+      <w:r>
+        <w:t>rimosso un oggetto oppure un gruppo;</w:t>
+      </w:r>
+    </w:p>
+    <w:p>
+      <w:r>
+        <w:t>Fatta la delete senza i gruppi da bottone</w:t>
+      </w:r>
+    </w:p>
+    <w:p>
+      <w:r>
+        <w:br/>
+      </w:r>
+      <w:r>
+        <w:tab/>
+      </w:r>
+      <w:r>
+        <w:rPr>
+          <w:b/>
+          <w:bCs/>
+        </w:rPr>
+        <w:t>move</w:t>
+      </w:r>
+      <w:r>
+        <w:t xml:space="preserve">:  non necessitano dell’undo, visto che il loro UNDO naturale è loro stesso. Unico </w:t>
+      </w:r>
+      <w:r>
+        <w:tab/>
+      </w:r>
+      <w:r>
+        <w:tab/>
+      </w:r>
+      <w:r>
+        <w:t xml:space="preserve">problema è ricordare la posizione da cui provenivano, quindi, per comodità </w:t>
+      </w:r>
+      <w:r>
+        <w:tab/>
+      </w:r>
+      <w:r>
+        <w:tab/>
+      </w:r>
+      <w:r>
+        <w:tab/>
+      </w:r>
+      <w:r>
+        <w:t>verso l’utente avrebbe senso inserire un undo che ricordi la vecchia posizione;</w:t>
+      </w:r>
+      <w:r>
+        <w:br/>
+      </w:r>
+      <w:r>
+        <w:tab/>
+      </w:r>
+      <w:r>
+        <w:tab/>
+      </w:r>
+      <w:r>
+        <w:rPr>
+          <w:color w:val="FF0000"/>
+        </w:rPr>
+        <w:t>Ne esistono due versioni:</w:t>
+      </w:r>
+      <w:r>
+        <w:br/>
+      </w:r>
+      <w:r>
+        <w:tab/>
+      </w:r>
+      <w:r>
+        <w:tab/>
+      </w:r>
+      <w:r>
+        <w:rPr>
+          <w:b/>
+          <w:bCs/>
+        </w:rPr>
+        <w:t>mv</w:t>
+      </w:r>
+      <w:r>
+        <w:t xml:space="preserve">: sposta l’oggetto identificato dall’id nella posizione scelta, in base all’id </w:t>
+      </w:r>
+      <w:r>
+        <w:tab/>
+      </w:r>
+      <w:r>
+        <w:tab/>
+      </w:r>
+      <w:r>
+        <w:tab/>
+      </w:r>
+      <w:r>
+        <w:tab/>
+      </w:r>
+      <w:r>
+        <w:t>sposta un oggetto o un gruppo;</w:t>
+      </w:r>
+      <w:r>
+        <w:br/>
+      </w:r>
+      <w:r>
+        <w:tab/>
+      </w:r>
+      <w:r>
+        <w:tab/>
+      </w:r>
+      <w:r>
+        <w:rPr>
+          <w:b/>
+          <w:bCs/>
+        </w:rPr>
+        <w:t>mvoff</w:t>
+      </w:r>
+      <w:r>
+        <w:t xml:space="preserve">: uguale al precedente ma invece che spostare seccamente nella </w:t>
+      </w:r>
+      <w:r>
+        <w:tab/>
+      </w:r>
+      <w:r>
+        <w:tab/>
+      </w:r>
+      <w:r>
+        <w:tab/>
+      </w:r>
+      <w:r>
+        <w:tab/>
+      </w:r>
+      <w:r>
+        <w:t>posizione inserita somma la posizione inserita alla posizione attuale;</w:t>
+      </w:r>
+    </w:p>
+    <w:p>
+      <w:r>
+        <w:br/>
+      </w:r>
+      <w:r>
+        <w:tab/>
+      </w:r>
+      <w:r>
+        <w:rPr>
+          <w:b/>
+          <w:bCs/>
+        </w:rPr>
+        <w:t>scale</w:t>
+      </w:r>
+      <w:r>
+        <w:t>:</w:t>
+      </w:r>
+      <w:r>
+        <w:t xml:space="preserve"> ridimensione l’oggetto con il determinato id ( o il gruppo) del valore insierito, per </w:t>
+      </w:r>
+      <w:r>
+        <w:tab/>
+      </w:r>
+      <w:r>
+        <w:tab/>
+      </w:r>
+      <w:r>
+        <w:t>la stessa logica di comodità attuata nei confronti della move va inserito l’undo</w:t>
+      </w:r>
+    </w:p>
+    <w:p>
+      <w:r>
+        <w:br/>
+      </w:r>
+      <w:r>
+        <w:tab/>
+      </w:r>
+      <w:r>
+        <w:rPr>
+          <w:b/>
+          <w:bCs/>
+        </w:rPr>
+        <w:t>ls</w:t>
+      </w:r>
+      <w:r>
+        <w:t>:</w:t>
+      </w:r>
+      <w:r>
+        <w:t xml:space="preserve"> non necessita dell’undo dato che legge e non modifica nulla;</w:t>
+      </w:r>
+      <w:r>
+        <w:br/>
+      </w:r>
+      <w:r>
+        <w:tab/>
+      </w:r>
+      <w:r>
+        <w:tab/>
+      </w:r>
+      <w:r>
+        <w:rPr>
+          <w:b/>
+          <w:bCs/>
+        </w:rPr>
+        <w:t>ls</w:t>
+      </w:r>
       <w:r>
         <w:t xml:space="preserve"> </w:t>
       </w:r>
-      <w:proofErr w:type="spellStart"/>
-      <w:r>
-        <w:t>instanziamento</w:t>
-      </w:r>
-      <w:proofErr w:type="spellEnd"/>
-      <w:r>
-        <w:t xml:space="preserve"> di un nuovo oggetto non collegato ad altro, non </w:t>
-      </w:r>
-      <w:r>
-        <w:tab/>
-      </w:r>
-      <w:r>
-        <w:tab/>
-      </w:r>
-      <w:r>
-        <w:tab/>
-      </w:r>
-      <w:r>
-        <w:t>necessita dell’</w:t>
-      </w:r>
-      <w:proofErr w:type="spellStart"/>
-      <w:r>
-        <w:t>undo</w:t>
-      </w:r>
-      <w:proofErr w:type="spellEnd"/>
-      <w:r>
-        <w:t xml:space="preserve"> visto che l’</w:t>
-      </w:r>
-      <w:proofErr w:type="spellStart"/>
-      <w:r>
-        <w:t>undo</w:t>
-      </w:r>
-      <w:proofErr w:type="spellEnd"/>
-      <w:r>
-        <w:t xml:space="preserve"> naturale è la delete, alla creazione ad ogni </w:t>
-      </w:r>
-      <w:r>
-        <w:tab/>
-      </w:r>
-      <w:r>
-        <w:tab/>
-      </w:r>
-      <w:r>
-        <w:t>oggetto viene allegato il proprio ID unico;</w:t>
-      </w:r>
-    </w:p>
-    <w:p>
-      <w:r>
-        <w:br/>
-      </w:r>
-      <w:r>
-        <w:tab/>
-      </w:r>
-      <w:r>
-        <w:rPr>
-          <w:b/>
-          <w:bCs/>
-        </w:rPr>
-        <w:t>delete</w:t>
-      </w:r>
-      <w:r>
-        <w:t xml:space="preserve">: classica rimozione di un oggetto esistente, implica infatti che l’oggetto debba </w:t>
-      </w:r>
-      <w:r>
-        <w:tab/>
-      </w:r>
-      <w:r>
-        <w:tab/>
-      </w:r>
-      <w:r>
-        <w:t xml:space="preserve">esistere precedentemente, rimuove o il singolo oggetto o la completezza del </w:t>
-      </w:r>
-      <w:r>
-        <w:tab/>
-      </w:r>
-      <w:r>
-        <w:tab/>
-      </w:r>
-      <w:r>
-        <w:t xml:space="preserve">gruppo a cui appartiene. Vengono identificati da un ID quindi in base all’ID viene </w:t>
-      </w:r>
-      <w:r>
-        <w:tab/>
-      </w:r>
-      <w:r>
-        <w:tab/>
-      </w:r>
-      <w:r>
-        <w:t>rimosso un oggetto oppure un gruppo;</w:t>
-      </w:r>
-    </w:p>
-    <w:p>
-      <w:r>
-        <w:br/>
-      </w:r>
-      <w:r>
-        <w:tab/>
-      </w:r>
-      <w:proofErr w:type="spellStart"/>
-      <w:proofErr w:type="gramStart"/>
-      <w:r>
-        <w:rPr>
-          <w:b/>
-          <w:bCs/>
-        </w:rPr>
-        <w:t>move</w:t>
-      </w:r>
-      <w:proofErr w:type="spellEnd"/>
-      <w:r>
-        <w:t>:  non</w:t>
-      </w:r>
-      <w:proofErr w:type="gramEnd"/>
-      <w:r>
-        <w:t xml:space="preserve"> necessitano dell’</w:t>
-      </w:r>
-      <w:proofErr w:type="spellStart"/>
-      <w:r>
-        <w:t>undo</w:t>
-      </w:r>
-      <w:proofErr w:type="spellEnd"/>
-      <w:r>
-        <w:t xml:space="preserve">, visto che il loro UNDO naturale è loro stesso. Unico </w:t>
-      </w:r>
-      <w:r>
-        <w:tab/>
-      </w:r>
-      <w:r>
-        <w:tab/>
-      </w:r>
-      <w:r>
-        <w:t xml:space="preserve">problema è ricordare la posizione da cui provenivano, quindi, per comodità </w:t>
-      </w:r>
-      <w:r>
-        <w:tab/>
-      </w:r>
-      <w:r>
-        <w:tab/>
-      </w:r>
-      <w:r>
-        <w:tab/>
-      </w:r>
-      <w:r>
-        <w:t xml:space="preserve">verso l’utente avrebbe senso inserire un </w:t>
-      </w:r>
-      <w:proofErr w:type="spellStart"/>
-      <w:r>
-        <w:t>undo</w:t>
-      </w:r>
-      <w:proofErr w:type="spellEnd"/>
-      <w:r>
-        <w:t xml:space="preserve"> che ricordi la vecchia posizione;</w:t>
-      </w:r>
-      <w:r>
-        <w:br/>
-      </w:r>
-      <w:r>
-        <w:tab/>
-      </w:r>
-      <w:r>
-        <w:tab/>
-      </w:r>
-      <w:r>
-        <w:rPr>
-          <w:color w:val="FF0000"/>
-        </w:rPr>
-        <w:t>Ne esistono due versioni:</w:t>
-      </w:r>
-      <w:r>
-        <w:br/>
-      </w:r>
-      <w:r>
-        <w:tab/>
-      </w:r>
-      <w:r>
-        <w:tab/>
-      </w:r>
-      <w:r>
-        <w:rPr>
-          <w:b/>
-          <w:bCs/>
-        </w:rPr>
-        <w:t>mv</w:t>
-      </w:r>
-      <w:r>
-        <w:t xml:space="preserve">: sposta l’oggetto identificato dall’id nella posizione scelta, in base all’id </w:t>
-      </w:r>
-      <w:r>
-        <w:tab/>
-      </w:r>
-      <w:r>
-        <w:tab/>
-      </w:r>
-      <w:r>
-        <w:tab/>
-      </w:r>
-      <w:r>
-        <w:tab/>
-      </w:r>
-      <w:r>
-        <w:t>sposta un oggetto o un gruppo;</w:t>
-      </w:r>
-      <w:r>
-        <w:br/>
-      </w:r>
-      <w:r>
-        <w:tab/>
-      </w:r>
-      <w:r>
-        <w:tab/>
-      </w:r>
-      <w:proofErr w:type="spellStart"/>
-      <w:r>
-        <w:rPr>
-          <w:b/>
-          <w:bCs/>
-        </w:rPr>
-        <w:t>mvoff</w:t>
-      </w:r>
-      <w:proofErr w:type="spellEnd"/>
-      <w:r>
-        <w:t xml:space="preserve">: uguale al precedente ma invece che spostare seccamente nella </w:t>
-      </w:r>
-      <w:r>
-        <w:tab/>
-      </w:r>
-      <w:r>
-        <w:tab/>
-      </w:r>
-      <w:r>
-        <w:tab/>
-      </w:r>
-      <w:r>
-        <w:tab/>
-      </w:r>
-      <w:r>
-        <w:t>posizione inserita somma la posizione inserita alla posizione attuale;</w:t>
-      </w:r>
-    </w:p>
-    <w:p>
-      <w:r>
-        <w:br/>
-      </w:r>
-      <w:r>
-        <w:tab/>
-      </w:r>
-      <w:r>
-        <w:rPr>
-          <w:b/>
-          <w:bCs/>
-        </w:rPr>
-        <w:t>scale</w:t>
-      </w:r>
-      <w:r>
-        <w:t>:</w:t>
-      </w:r>
-      <w:r>
-        <w:t xml:space="preserve"> ridimensione l’oggetto con il determinato id </w:t>
-      </w:r>
-      <w:proofErr w:type="gramStart"/>
-      <w:r>
-        <w:t>( o</w:t>
-      </w:r>
-      <w:proofErr w:type="gramEnd"/>
-      <w:r>
-        <w:t xml:space="preserve"> il gruppo) del valore </w:t>
-      </w:r>
-      <w:proofErr w:type="spellStart"/>
-      <w:r>
-        <w:t>insierito</w:t>
-      </w:r>
-      <w:proofErr w:type="spellEnd"/>
-      <w:r>
-        <w:t xml:space="preserve">, per </w:t>
-      </w:r>
-      <w:r>
-        <w:tab/>
-      </w:r>
-      <w:r>
-        <w:tab/>
-      </w:r>
-      <w:r>
-        <w:t xml:space="preserve">la stessa logica di comodità attuata nei confronti della </w:t>
-      </w:r>
-      <w:proofErr w:type="spellStart"/>
-      <w:r>
-        <w:t>move</w:t>
-      </w:r>
-      <w:proofErr w:type="spellEnd"/>
-      <w:r>
-        <w:t xml:space="preserve"> va inserito l’</w:t>
-      </w:r>
-      <w:proofErr w:type="spellStart"/>
-      <w:r>
-        <w:t>undo</w:t>
-      </w:r>
-      <w:proofErr w:type="spellEnd"/>
-    </w:p>
-    <w:p>
-      <w:r>
-        <w:br/>
-      </w:r>
-      <w:r>
-        <w:tab/>
-      </w:r>
-      <w:proofErr w:type="spellStart"/>
+      <w:r>
+        <w:rPr>
+          <w:b/>
+          <w:bCs/>
+        </w:rPr>
+        <w:t>id:</w:t>
+      </w:r>
+      <w:r>
+        <w:t xml:space="preserve"> </w:t>
+      </w:r>
+      <w:r>
+        <w:t xml:space="preserve">trova l’oggetto con il determinato id e ne restituisce le proprietà a riga di </w:t>
+      </w:r>
+      <w:r>
+        <w:tab/>
+      </w:r>
+      <w:r>
+        <w:tab/>
+      </w:r>
+      <w:r>
+        <w:t>comando;</w:t>
+      </w:r>
+      <w:r>
+        <w:br/>
+      </w:r>
+      <w:r>
+        <w:tab/>
+      </w:r>
+      <w:r>
+        <w:tab/>
+      </w:r>
       <w:r>
         <w:rPr>
           <w:b/>
@@ -363,31 +339,28 @@
         </w:rPr>
         <w:t>ls</w:t>
       </w:r>
-      <w:proofErr w:type="spellEnd"/>
-      <w:r>
-        <w:t>:</w:t>
-      </w:r>
-      <w:r>
-        <w:t xml:space="preserve"> non necessita dell’</w:t>
-      </w:r>
-      <w:proofErr w:type="spellStart"/>
-      <w:r>
-        <w:t>undo</w:t>
-      </w:r>
-      <w:proofErr w:type="spellEnd"/>
-      <w:r>
-        <w:t xml:space="preserve"> dato che legge e non modifica nulla;</w:t>
-      </w:r>
-      <w:r>
-        <w:br/>
-      </w:r>
-      <w:r>
-        <w:tab/>
-      </w:r>
-      <w:r>
-        <w:tab/>
-      </w:r>
-      <w:proofErr w:type="spellStart"/>
+      <w:r>
+        <w:t xml:space="preserve"> </w:t>
+      </w:r>
+      <w:r>
+        <w:rPr>
+          <w:b/>
+          <w:bCs/>
+        </w:rPr>
+        <w:t>oggetto</w:t>
+      </w:r>
+      <w:r>
+        <w:t>: restituisce la lista del tipo di oggetti scelti;</w:t>
+      </w:r>
+      <w:r>
+        <w:br/>
+      </w:r>
+      <w:r>
+        <w:tab/>
+      </w:r>
+      <w:r>
+        <w:tab/>
+      </w:r>
       <w:r>
         <w:rPr>
           <w:b/>
@@ -395,7 +368,6 @@
         </w:rPr>
         <w:t>ls</w:t>
       </w:r>
-      <w:proofErr w:type="spellEnd"/>
       <w:r>
         <w:t xml:space="preserve"> </w:t>
       </w:r>
@@ -404,107 +376,31 @@
           <w:b/>
           <w:bCs/>
         </w:rPr>
-        <w:t>id:</w:t>
+        <w:t>all</w:t>
+      </w:r>
+      <w:r>
+        <w:t>: restituisce la lista di tutti gli oggetti;</w:t>
+      </w:r>
+      <w:r>
+        <w:br/>
+      </w:r>
+      <w:r>
+        <w:tab/>
+      </w:r>
+      <w:r>
+        <w:tab/>
+      </w:r>
+      <w:r>
+        <w:rPr>
+          <w:b/>
+          <w:bCs/>
+        </w:rPr>
+        <w:t>ls</w:t>
       </w:r>
       <w:r>
         <w:t xml:space="preserve"> </w:t>
       </w:r>
       <w:r>
-        <w:t xml:space="preserve">trova l’oggetto con il determinato id e ne restituisce le proprietà a riga di </w:t>
-      </w:r>
-      <w:r>
-        <w:tab/>
-      </w:r>
-      <w:r>
-        <w:tab/>
-      </w:r>
-      <w:r>
-        <w:t>comando;</w:t>
-      </w:r>
-      <w:r>
-        <w:br/>
-      </w:r>
-      <w:r>
-        <w:tab/>
-      </w:r>
-      <w:r>
-        <w:tab/>
-      </w:r>
-      <w:proofErr w:type="spellStart"/>
-      <w:r>
-        <w:rPr>
-          <w:b/>
-          <w:bCs/>
-        </w:rPr>
-        <w:t>ls</w:t>
-      </w:r>
-      <w:proofErr w:type="spellEnd"/>
-      <w:r>
-        <w:t xml:space="preserve"> </w:t>
-      </w:r>
-      <w:r>
-        <w:rPr>
-          <w:b/>
-          <w:bCs/>
-        </w:rPr>
-        <w:t>oggetto</w:t>
-      </w:r>
-      <w:r>
-        <w:t>: restituisce la lista del tipo di oggetti scelti;</w:t>
-      </w:r>
-      <w:r>
-        <w:br/>
-      </w:r>
-      <w:r>
-        <w:tab/>
-      </w:r>
-      <w:r>
-        <w:tab/>
-      </w:r>
-      <w:proofErr w:type="spellStart"/>
-      <w:r>
-        <w:rPr>
-          <w:b/>
-          <w:bCs/>
-        </w:rPr>
-        <w:t>ls</w:t>
-      </w:r>
-      <w:proofErr w:type="spellEnd"/>
-      <w:r>
-        <w:t xml:space="preserve"> </w:t>
-      </w:r>
-      <w:proofErr w:type="spellStart"/>
-      <w:r>
-        <w:rPr>
-          <w:b/>
-          <w:bCs/>
-        </w:rPr>
-        <w:t>all</w:t>
-      </w:r>
-      <w:proofErr w:type="spellEnd"/>
-      <w:r>
-        <w:t>: restituisce la lista di tutti gli oggetti;</w:t>
-      </w:r>
-      <w:r>
-        <w:br/>
-      </w:r>
-      <w:r>
-        <w:tab/>
-      </w:r>
-      <w:r>
-        <w:tab/>
-      </w:r>
-      <w:r>
-        <w:rPr>
-          <w:b/>
-          <w:bCs/>
-        </w:rPr>
-        <w:t>ls</w:t>
-      </w:r>
-      <w:r>
-        <w:t xml:space="preserve"> </w:t>
-      </w:r>
-      <w:r>
         <w:rPr>
           <w:b/>
           <w:bCs/>
@@ -512,15 +408,7 @@
         <w:t>groups</w:t>
       </w:r>
       <w:r>
-        <w:t xml:space="preserve">: restituisce </w:t>
-      </w:r>
-      <w:proofErr w:type="gramStart"/>
-      <w:r>
-        <w:t>le lista</w:t>
-      </w:r>
-      <w:proofErr w:type="gramEnd"/>
-      <w:r>
-        <w:t xml:space="preserve"> di tutti i gruppi esistenti;</w:t>
+        <w:t>: restituisce le lista di tutti i gruppi esistenti;</w:t>
       </w:r>
     </w:p>
     <w:p>
@@ -590,15 +478,7 @@
         <w:tab/>
       </w:r>
       <w:r>
-        <w:t xml:space="preserve">un problema andando a richiamare i </w:t>
-      </w:r>
-      <w:proofErr w:type="spellStart"/>
-      <w:r>
-        <w:t>toString</w:t>
-      </w:r>
-      <w:proofErr w:type="spellEnd"/>
-      <w:r>
-        <w:t xml:space="preserve"> figli, però a livello </w:t>
+        <w:t xml:space="preserve">un problema andando a richiamare i toString figli, però a livello </w:t>
       </w:r>
       <w:r>
         <w:tab/>
@@ -625,7 +505,6 @@
       <w:r>
         <w:tab/>
       </w:r>
-      <w:proofErr w:type="spellStart"/>
       <w:r>
         <w:rPr>
           <w:b/>
@@ -633,20 +512,11 @@
         </w:rPr>
         <w:t>grp</w:t>
       </w:r>
-      <w:proofErr w:type="spellEnd"/>
       <w:r>
         <w:t>:</w:t>
       </w:r>
       <w:r>
-        <w:t xml:space="preserve"> posso creare un nuovo gruppo attraverso gli </w:t>
-      </w:r>
-      <w:proofErr w:type="gramStart"/>
-      <w:r>
-        <w:t>ID,  POSSO</w:t>
-      </w:r>
-      <w:proofErr w:type="gramEnd"/>
-      <w:r>
-        <w:t xml:space="preserve"> CREARE GRUPPI SOLO DI </w:t>
+        <w:t xml:space="preserve"> posso creare un nuovo gruppo attraverso gli ID,  POSSO CREARE GRUPPI SOLO DI </w:t>
       </w:r>
       <w:r>
         <w:tab/>
@@ -667,39 +537,70 @@
         <w:tab/>
       </w:r>
       <w:r>
-        <w:t xml:space="preserve">GRUPPI) non necessitano </w:t>
-      </w:r>
-      <w:proofErr w:type="spellStart"/>
-      <w:r>
-        <w:t>undo</w:t>
-      </w:r>
-      <w:proofErr w:type="spellEnd"/>
-      <w:r>
-        <w:t xml:space="preserve">, in </w:t>
-      </w:r>
-      <w:proofErr w:type="spellStart"/>
-      <w:r>
-        <w:t>quano</w:t>
-      </w:r>
-      <w:proofErr w:type="spellEnd"/>
-      <w:r>
-        <w:t xml:space="preserve"> </w:t>
-      </w:r>
-      <w:proofErr w:type="spellStart"/>
-      <w:r>
+        <w:t>GRUPPI) non necessitano undo, in quano ungrp è l’undo naturale</w:t>
+      </w:r>
+      <w:r>
+        <w:t>;</w:t>
+      </w:r>
+    </w:p>
+    <w:p>
+      <w:r>
+        <w:br/>
+      </w:r>
+      <w:r>
+        <w:tab/>
+      </w:r>
+      <w:r>
+        <w:rPr>
+          <w:b/>
+          <w:bCs/>
+        </w:rPr>
         <w:t>ungrp</w:t>
       </w:r>
-      <w:proofErr w:type="spellEnd"/>
-      <w:r>
-        <w:t xml:space="preserve"> è l’</w:t>
-      </w:r>
-      <w:proofErr w:type="spellStart"/>
-      <w:r>
-        <w:t>undo</w:t>
-      </w:r>
-      <w:proofErr w:type="spellEnd"/>
-      <w:r>
-        <w:t xml:space="preserve"> naturale</w:t>
+      <w:r>
+        <w:t>:</w:t>
+      </w:r>
+      <w:r>
+        <w:t xml:space="preserve"> il contrario di grp, “esplode” il gruppo identifica dall’id inserito, ogni oggetto non </w:t>
+      </w:r>
+      <w:r>
+        <w:tab/>
+      </w:r>
+      <w:r>
+        <w:tab/>
+      </w:r>
+      <w:r>
+        <w:t xml:space="preserve">in un ulteriore gruppo torna ad essere senza gruppo, ogni gruppo torna ad </w:t>
+      </w:r>
+      <w:r>
+        <w:tab/>
+      </w:r>
+      <w:r>
+        <w:tab/>
+      </w:r>
+      <w:r>
+        <w:tab/>
+      </w:r>
+      <w:r>
+        <w:t xml:space="preserve">essere un gruppo solitario, forse necessita undo per comodità, un gruppo che </w:t>
+      </w:r>
+      <w:r>
+        <w:tab/>
+      </w:r>
+      <w:r>
+        <w:tab/>
+      </w:r>
+      <w:r>
+        <w:t xml:space="preserve">contiene molti elementi ed eliminato per sbaglio è problematico da ricreare con </w:t>
+      </w:r>
+      <w:r>
+        <w:tab/>
+      </w:r>
+      <w:r>
+        <w:tab/>
+      </w:r>
+      <w:r>
+        <w:t>grp</w:t>
       </w:r>
       <w:r>
         <w:t>;</w:t>
@@ -712,141 +613,78 @@
       <w:r>
         <w:tab/>
       </w:r>
-      <w:proofErr w:type="spellStart"/>
-      <w:r>
-        <w:rPr>
-          <w:b/>
-          <w:bCs/>
-        </w:rPr>
-        <w:t>ungrp</w:t>
-      </w:r>
-      <w:proofErr w:type="spellEnd"/>
+      <w:r>
+        <w:rPr>
+          <w:b/>
+          <w:bCs/>
+        </w:rPr>
+        <w:t>calcoli</w:t>
+      </w:r>
       <w:r>
         <w:t>:</w:t>
       </w:r>
       <w:r>
-        <w:t xml:space="preserve"> il contrario di </w:t>
-      </w:r>
-      <w:proofErr w:type="spellStart"/>
-      <w:r>
-        <w:t>grp</w:t>
-      </w:r>
-      <w:proofErr w:type="spellEnd"/>
-      <w:r>
-        <w:t xml:space="preserve">, “esplode” il gruppo identifica dall’id inserito, ogni oggetto non </w:t>
-      </w:r>
-      <w:r>
-        <w:tab/>
-      </w:r>
-      <w:r>
-        <w:tab/>
-      </w:r>
-      <w:r>
-        <w:t xml:space="preserve">in un ulteriore gruppo torna ad essere senza gruppo, ogni gruppo torna ad </w:t>
-      </w:r>
-      <w:r>
-        <w:tab/>
-      </w:r>
-      <w:r>
-        <w:tab/>
-      </w:r>
-      <w:r>
-        <w:tab/>
-      </w:r>
-      <w:r>
-        <w:t xml:space="preserve">essere un gruppo solitario, forse necessita </w:t>
-      </w:r>
-      <w:proofErr w:type="spellStart"/>
-      <w:r>
-        <w:t>undo</w:t>
-      </w:r>
-      <w:proofErr w:type="spellEnd"/>
-      <w:r>
-        <w:t xml:space="preserve"> per comodità, un gruppo che </w:t>
-      </w:r>
-      <w:r>
-        <w:tab/>
-      </w:r>
-      <w:r>
-        <w:tab/>
-      </w:r>
-      <w:r>
-        <w:t xml:space="preserve">contiene molti elementi ed eliminato per sbaglio è problematico da ricreare con </w:t>
-      </w:r>
-      <w:r>
-        <w:tab/>
-      </w:r>
-      <w:r>
-        <w:tab/>
-      </w:r>
-      <w:proofErr w:type="spellStart"/>
-      <w:r>
-        <w:t>grp</w:t>
-      </w:r>
-      <w:proofErr w:type="spellEnd"/>
+        <w:t xml:space="preserve"> non necessitano undo</w:t>
+      </w:r>
+      <w:r>
+        <w:t xml:space="preserve">, POSSONO ESSERE APPLICATI SU TUTTI I TIPI DI </w:t>
+      </w:r>
+      <w:r>
+        <w:tab/>
+      </w:r>
+      <w:r>
+        <w:tab/>
+      </w:r>
+      <w:r>
+        <w:tab/>
+        <w:t>FORME TRANNE LE IMMAGINI</w:t>
+      </w:r>
+      <w:r>
+        <w:br/>
+      </w:r>
+      <w:r>
+        <w:tab/>
+      </w:r>
+      <w:r>
+        <w:tab/>
+      </w:r>
+      <w:r>
+        <w:rPr>
+          <w:b/>
+          <w:bCs/>
+        </w:rPr>
+        <w:t>area</w:t>
+      </w:r>
+      <w:r>
+        <w:t>:</w:t>
+      </w:r>
+      <w:r>
+        <w:t xml:space="preserve"> autoesplicativo</w:t>
+      </w:r>
       <w:r>
         <w:t>;</w:t>
       </w:r>
-    </w:p>
-    <w:p>
-      <w:r>
-        <w:br/>
-      </w:r>
-      <w:r>
-        <w:tab/>
-      </w:r>
-      <w:r>
-        <w:rPr>
-          <w:b/>
-          <w:bCs/>
-        </w:rPr>
-        <w:t>calcoli</w:t>
-      </w:r>
-      <w:r>
-        <w:t>:</w:t>
-      </w:r>
-      <w:r>
-        <w:t xml:space="preserve"> non necessitano </w:t>
-      </w:r>
-      <w:proofErr w:type="spellStart"/>
-      <w:r>
-        <w:t>undo</w:t>
-      </w:r>
-      <w:proofErr w:type="spellEnd"/>
-      <w:r>
-        <w:t xml:space="preserve">, POSSONO ESSERE APPLICATI SU TUTTI I TIPI DI </w:t>
-      </w:r>
-      <w:r>
-        <w:tab/>
-      </w:r>
-      <w:r>
-        <w:tab/>
-      </w:r>
-      <w:r>
-        <w:tab/>
-        <w:t>FORME TRANNE LE IMMAGINI</w:t>
-      </w:r>
-      <w:r>
-        <w:br/>
-      </w:r>
-      <w:r>
-        <w:tab/>
-      </w:r>
-      <w:r>
-        <w:tab/>
-      </w:r>
-      <w:r>
-        <w:rPr>
-          <w:b/>
-          <w:bCs/>
-        </w:rPr>
-        <w:t>area</w:t>
-      </w:r>
-      <w:r>
-        <w:t>:</w:t>
-      </w:r>
-      <w:r>
-        <w:t xml:space="preserve"> autoesplicativo</w:t>
+      <w:r>
+        <w:br/>
+      </w:r>
+      <w:r>
+        <w:tab/>
+      </w:r>
+      <w:r>
+        <w:tab/>
+      </w:r>
+      <w:r>
+        <w:rPr>
+          <w:b/>
+          <w:bCs/>
+        </w:rPr>
+        <w:t>perimetro</w:t>
+      </w:r>
+      <w:r>
+        <w:t xml:space="preserve">: </w:t>
+      </w:r>
+      <w:r>
+        <w:t>autoesplicativo</w:t>
       </w:r>
       <w:r>
         <w:t>;</w:t>
@@ -855,31 +693,6 @@
         <w:br/>
       </w:r>
       <w:r>
-        <w:tab/>
-      </w:r>
-      <w:r>
-        <w:tab/>
-      </w:r>
-      <w:r>
-        <w:rPr>
-          <w:b/>
-          <w:bCs/>
-        </w:rPr>
-        <w:t>perimetro</w:t>
-      </w:r>
-      <w:r>
-        <w:t xml:space="preserve">: </w:t>
-      </w:r>
-      <w:r>
-        <w:t>autoesplicativo</w:t>
-      </w:r>
-      <w:r>
-        <w:t>;</w:t>
-      </w:r>
-      <w:r>
-        <w:br/>
-      </w:r>
-      <w:r>
         <w:br/>
       </w:r>
       <w:r>
@@ -903,13 +716,8 @@
       </w:r>
     </w:p>
     <w:p>
-      <w:proofErr w:type="spellStart"/>
-      <w:r>
-        <w:t>Command</w:t>
-      </w:r>
-      <w:proofErr w:type="spellEnd"/>
-      <w:r>
-        <w:t xml:space="preserve"> Pattern</w:t>
+      <w:r>
+        <w:t>Command Pattern</w:t>
       </w:r>
     </w:p>
     <w:p>
@@ -927,22 +735,12 @@
     </w:p>
     <w:p/>
     <w:p>
-      <w:proofErr w:type="spellStart"/>
-      <w:r>
-        <w:t>Factory</w:t>
-      </w:r>
-      <w:proofErr w:type="spellEnd"/>
-      <w:r>
-        <w:t xml:space="preserve"> Pattern</w:t>
-      </w:r>
-      <w:r>
-        <w:t xml:space="preserve">/abstract </w:t>
-      </w:r>
-      <w:proofErr w:type="spellStart"/>
-      <w:r>
-        <w:t>factory</w:t>
-      </w:r>
-      <w:proofErr w:type="spellEnd"/>
+      <w:r>
+        <w:t>Factory Pattern</w:t>
+      </w:r>
+      <w:r>
+        <w:t>/abstract factory</w:t>
+      </w:r>
     </w:p>
     <w:p>
       <w:r>
@@ -950,15 +748,7 @@
       </w:r>
       <w:r>
         <w:br/>
-        <w:t xml:space="preserve">ovviamente il </w:t>
-      </w:r>
-      <w:proofErr w:type="spellStart"/>
-      <w:r>
-        <w:t>factory</w:t>
-      </w:r>
-      <w:proofErr w:type="spellEnd"/>
-      <w:r>
-        <w:t xml:space="preserve"> è ormai un metodo standard, quindi presente in quasi tutti i programmi che creano qualcosa, serve a</w:t>
+        <w:t>ovviamente il factory è ormai un metodo standard, quindi presente in quasi tutti i programmi che creano qualcosa, serve a</w:t>
       </w:r>
       <w:r>
         <w:t xml:space="preserve"> sdoppiare l’oggetto dalla sua creazione, nel senso che viene </w:t>
@@ -1040,23 +830,7 @@
           <w:b/>
           <w:bCs/>
         </w:rPr>
-        <w:t xml:space="preserve">Nessun supporto per </w:t>
-      </w:r>
-      <w:proofErr w:type="spellStart"/>
-      <w:r>
-        <w:rPr>
-          <w:b/>
-          <w:bCs/>
-        </w:rPr>
-        <w:t>Undo</w:t>
-      </w:r>
-      <w:proofErr w:type="spellEnd"/>
-      <w:r>
-        <w:rPr>
-          <w:b/>
-          <w:bCs/>
-        </w:rPr>
-        <w:t>/Redo</w:t>
+        <w:t>Nessun supporto per Undo/Redo</w:t>
       </w:r>
       <w:r>
         <w:t xml:space="preserve">: </w:t>
@@ -1071,15 +845,7 @@
           <w:b/>
           <w:bCs/>
         </w:rPr>
-        <w:t xml:space="preserve">Creazione diretta degli </w:t>
-      </w:r>
-      <w:proofErr w:type="gramStart"/>
-      <w:r>
-        <w:rPr>
-          <w:b/>
-          <w:bCs/>
-        </w:rPr>
-        <w:t>oggetti</w:t>
+        <w:t>Creazione diretta degli oggetti</w:t>
       </w:r>
       <w:r>
         <w:t xml:space="preserve">: </w:t>
@@ -1088,19 +854,7 @@
         <w:t xml:space="preserve"> </w:t>
       </w:r>
       <w:r>
-        <w:t>istanziate</w:t>
-      </w:r>
-      <w:proofErr w:type="gramEnd"/>
-      <w:r>
-        <w:t xml:space="preserve"> direttamente nel codice senza uso di </w:t>
-      </w:r>
-      <w:proofErr w:type="spellStart"/>
-      <w:r>
-        <w:t>Factory</w:t>
-      </w:r>
-      <w:proofErr w:type="spellEnd"/>
-      <w:r>
-        <w:t>.</w:t>
+        <w:t>istanziate direttamente nel codice senza uso di Factory.</w:t>
       </w:r>
     </w:p>
     <w:p>
@@ -1119,7 +873,6 @@
       </w:r>
     </w:p>
     <w:p>
-      <w:proofErr w:type="spellStart"/>
       <w:r>
         <w:rPr>
           <w:b/>
@@ -1127,7 +880,6 @@
         </w:rPr>
         <w:t>Command</w:t>
       </w:r>
-      <w:proofErr w:type="spellEnd"/>
       <w:r>
         <w:t>:</w:t>
       </w:r>

</xml_diff>

<commit_message>
create delete, add, zoom da riga di comando e finestra di errore di selezione comando, inserito id per ogni oggetto creato a riga di comando ma non per gli oggetti creati con i bottoni (il loro id viene deciso alla creazione del bottone quindi per ogni pressione dello stesso genere lo stesso oggetto) vanno aggiunti i comandi nuovi, quindi implementati i nuovi costruttori degli oggetti che accettino direttamente i valori scelti da linea di comando
</commit_message>
<xml_diff>
--- a/PENSAGGIO progetto.docx
+++ b/PENSAGGIO progetto.docx
@@ -719,6 +719,9 @@
       <w:r>
         <w:t>Command Pattern</w:t>
       </w:r>
+      <w:r>
+        <w:t xml:space="preserve"> (presente e implementato completamente, gestisce do e undo)</w:t>
+      </w:r>
     </w:p>
     <w:p>
       <w:r>
@@ -741,6 +744,14 @@
       <w:r>
         <w:t>/abstract factory</w:t>
       </w:r>
+      <w:r>
+        <w:t xml:space="preserve"> </w:t>
+      </w:r>
+    </w:p>
+    <w:p>
+      <w:r>
+        <w:t>prensente il factory normale già implementato solo che con nomi differenti</w:t>
+      </w:r>
     </w:p>
     <w:p>
       <w:r>
@@ -748,14 +759,14 @@
       </w:r>
       <w:r>
         <w:br/>
-        <w:t>ovviamente il factory è ormai un metodo standard, quindi presente in quasi tutti i programmi che creano qualcosa, serve a</w:t>
-      </w:r>
-      <w:r>
-        <w:t xml:space="preserve"> sdoppiare l’oggetto dalla sua creazione, nel senso che viene </w:t>
+        <w:t xml:space="preserve">ovviamente il factory è ormai un metodo standard, quindi presente in quasi tutti i programmi </w:t>
       </w:r>
       <w:r>
         <w:lastRenderedPageBreak/>
-        <w:t>chiamato privatamente una classe che serve solo a creare l’oggetto, invece che crearlo direttamente in sede.</w:t>
+        <w:t>che creano qualcosa, serve a</w:t>
+      </w:r>
+      <w:r>
+        <w:t xml:space="preserve"> sdoppiare l’oggetto dalla sua creazione, nel senso che viene chiamato privatamente una classe che serve solo a creare l’oggetto, invece che crearlo direttamente in sede.</w:t>
       </w:r>
     </w:p>
     <w:p/>
@@ -782,6 +793,9 @@
       <w:r>
         <w:t>Singleton Pattern</w:t>
       </w:r>
+      <w:r>
+        <w:t xml:space="preserve"> //TODO  alla fine per instanziare il corpo del programma stesso</w:t>
+      </w:r>
     </w:p>
     <w:p>
       <w:r>
@@ -794,96 +808,67 @@
         <w:br/>
       </w:r>
     </w:p>
+    <w:p>
+      <w:r>
+        <w:t xml:space="preserve"> </w:t>
+      </w:r>
+      <w:r>
+        <w:t>Nella versione base:</w:t>
+      </w:r>
+    </w:p>
+    <w:p>
+      <w:r>
+        <w:rPr>
+          <w:b/>
+          <w:bCs/>
+        </w:rPr>
+        <w:t xml:space="preserve"> </w:t>
+      </w:r>
+      <w:r>
+        <w:rPr>
+          <w:b/>
+          <w:bCs/>
+        </w:rPr>
+        <w:t>Nessun supporto per Undo/Redo</w:t>
+      </w:r>
+      <w:r>
+        <w:t xml:space="preserve">: </w:t>
+      </w:r>
+      <w:r>
+        <w:t>// c’è il supporto ma attraverso il command</w:t>
+      </w:r>
+    </w:p>
+    <w:p>
+      <w:r>
+        <w:t xml:space="preserve"> </w:t>
+      </w:r>
+      <w:r>
+        <w:rPr>
+          <w:b/>
+          <w:bCs/>
+        </w:rPr>
+        <w:t>Creazione diretta degli oggetti</w:t>
+      </w:r>
+      <w:r>
+        <w:t>da aggiungere factory</w:t>
+      </w:r>
+    </w:p>
+    <w:p>
+      <w:r>
+        <w:t xml:space="preserve"> </w:t>
+      </w:r>
+      <w:r>
+        <w:rPr>
+          <w:b/>
+          <w:bCs/>
+        </w:rPr>
+        <w:t>Assenza di gruppi (Composite)</w:t>
+      </w:r>
+      <w:r>
+        <w:t>: Non è possibile raggruppare oggetti.</w:t>
+      </w:r>
+    </w:p>
     <w:p/>
-    <w:p>
-      <w:r>
-        <w:t>Observer Pattern</w:t>
-      </w:r>
-      <w:r>
-        <w:t xml:space="preserve"> (?)</w:t>
-      </w:r>
-    </w:p>
-    <w:p>
-      <w:r>
-        <w:t>Per Gestire il marasma di dati che scorrono ad ogni modifica, in modo che sia tutto esatto e non esploda nulla perché si è modificata una dimensione, così da tenere sempre un “registro aggiornato” ad ogni modifica.</w:t>
-      </w:r>
-    </w:p>
-    <w:p/>
-    <w:p>
-      <w:r>
-        <w:t xml:space="preserve"> </w:t>
-      </w:r>
-      <w:r>
-        <w:t>Nella versione base:</w:t>
-      </w:r>
-    </w:p>
-    <w:p>
-      <w:r>
-        <w:rPr>
-          <w:b/>
-          <w:bCs/>
-        </w:rPr>
-        <w:t xml:space="preserve"> </w:t>
-      </w:r>
-      <w:r>
-        <w:rPr>
-          <w:b/>
-          <w:bCs/>
-        </w:rPr>
-        <w:t>Nessun supporto per Undo/Redo</w:t>
-      </w:r>
-      <w:r>
-        <w:t xml:space="preserve">: </w:t>
-      </w:r>
-    </w:p>
-    <w:p>
-      <w:r>
-        <w:t xml:space="preserve"> </w:t>
-      </w:r>
-      <w:r>
-        <w:rPr>
-          <w:b/>
-          <w:bCs/>
-        </w:rPr>
-        <w:t>Creazione diretta degli oggetti</w:t>
-      </w:r>
-      <w:r>
-        <w:t xml:space="preserve">: </w:t>
-      </w:r>
-      <w:r>
-        <w:t xml:space="preserve"> </w:t>
-      </w:r>
-      <w:r>
-        <w:t>istanziate direttamente nel codice senza uso di Factory.</w:t>
-      </w:r>
-    </w:p>
-    <w:p>
-      <w:r>
-        <w:t xml:space="preserve"> </w:t>
-      </w:r>
-      <w:r>
-        <w:rPr>
-          <w:b/>
-          <w:bCs/>
-        </w:rPr>
-        <w:t>Assenza di gruppi (Composite)</w:t>
-      </w:r>
-      <w:r>
-        <w:t>: Non è possibile raggruppare oggetti.</w:t>
-      </w:r>
-    </w:p>
-    <w:p>
-      <w:r>
-        <w:rPr>
-          <w:b/>
-          <w:bCs/>
-        </w:rPr>
-        <w:t>Command</w:t>
-      </w:r>
-      <w:r>
-        <w:t>:</w:t>
-      </w:r>
-    </w:p>
     <w:p/>
     <w:sectPr>
       <w:pgSz w:w="11906" w:h="16838"/>

</xml_diff>